<commit_message>
avanzar el reporte del sprint 3
</commit_message>
<xml_diff>
--- a/Practica1-C3S2/sprint2/Sprint2-C3S2.docx
+++ b/Practica1-C3S2/sprint2/Sprint2-C3S2.docx
@@ -9174,17 +9174,17 @@
         <w:tblLook w:val="0400" w:noHBand="0" w:noVBand="1" w:firstColumn="0" w:lastRow="0" w:lastColumn="0" w:firstRow="0"/>
       </w:tblPr>
       <w:tblGrid>
-        <w:gridCol w:w="1537"/>
-        <w:gridCol w:w="1338"/>
-        <w:gridCol w:w="1798"/>
+        <w:gridCol w:w="1536"/>
+        <w:gridCol w:w="1339"/>
+        <w:gridCol w:w="1797"/>
         <w:gridCol w:w="1891"/>
-        <w:gridCol w:w="3249"/>
+        <w:gridCol w:w="3250"/>
       </w:tblGrid>
       <w:tr>
         <w:trPr/>
         <w:tc>
           <w:tcPr>
-            <w:tcW w:w="1537" w:type="dxa"/>
+            <w:tcW w:w="1536" w:type="dxa"/>
             <w:tcBorders>
               <w:top w:val="single" w:sz="4" w:space="0" w:color="000000"/>
               <w:left w:val="single" w:sz="4" w:space="0" w:color="000000"/>
@@ -9220,7 +9220,7 @@
         </w:tc>
         <w:tc>
           <w:tcPr>
-            <w:tcW w:w="1338" w:type="dxa"/>
+            <w:tcW w:w="1339" w:type="dxa"/>
             <w:tcBorders>
               <w:top w:val="single" w:sz="4" w:space="0" w:color="000000"/>
               <w:left w:val="single" w:sz="4" w:space="0" w:color="000000"/>
@@ -9286,7 +9286,7 @@
         </w:tc>
         <w:tc>
           <w:tcPr>
-            <w:tcW w:w="1798" w:type="dxa"/>
+            <w:tcW w:w="1797" w:type="dxa"/>
             <w:tcBorders>
               <w:top w:val="single" w:sz="4" w:space="0" w:color="000000"/>
               <w:left w:val="single" w:sz="4" w:space="0" w:color="000000"/>
@@ -9358,7 +9358,7 @@
         </w:tc>
         <w:tc>
           <w:tcPr>
-            <w:tcW w:w="3249" w:type="dxa"/>
+            <w:tcW w:w="3250" w:type="dxa"/>
             <w:tcBorders>
               <w:top w:val="single" w:sz="4" w:space="0" w:color="000000"/>
               <w:left w:val="single" w:sz="4" w:space="0" w:color="000000"/>
@@ -9397,7 +9397,7 @@
         <w:trPr/>
         <w:tc>
           <w:tcPr>
-            <w:tcW w:w="1537" w:type="dxa"/>
+            <w:tcW w:w="1536" w:type="dxa"/>
             <w:tcBorders>
               <w:top w:val="single" w:sz="4" w:space="0" w:color="000000"/>
               <w:left w:val="single" w:sz="4" w:space="0" w:color="000000"/>
@@ -9428,7 +9428,7 @@
         </w:tc>
         <w:tc>
           <w:tcPr>
-            <w:tcW w:w="1338" w:type="dxa"/>
+            <w:tcW w:w="1339" w:type="dxa"/>
             <w:tcBorders>
               <w:top w:val="single" w:sz="4" w:space="0" w:color="000000"/>
               <w:left w:val="single" w:sz="4" w:space="0" w:color="000000"/>
@@ -9459,7 +9459,7 @@
         </w:tc>
         <w:tc>
           <w:tcPr>
-            <w:tcW w:w="1798" w:type="dxa"/>
+            <w:tcW w:w="1797" w:type="dxa"/>
             <w:tcBorders>
               <w:top w:val="single" w:sz="4" w:space="0" w:color="000000"/>
               <w:left w:val="single" w:sz="4" w:space="0" w:color="000000"/>
@@ -9521,7 +9521,7 @@
         </w:tc>
         <w:tc>
           <w:tcPr>
-            <w:tcW w:w="3249" w:type="dxa"/>
+            <w:tcW w:w="3250" w:type="dxa"/>
             <w:tcBorders>
               <w:top w:val="single" w:sz="4" w:space="0" w:color="000000"/>
               <w:left w:val="single" w:sz="4" w:space="0" w:color="000000"/>
@@ -9575,7 +9575,7 @@
         <w:trPr/>
         <w:tc>
           <w:tcPr>
-            <w:tcW w:w="1537" w:type="dxa"/>
+            <w:tcW w:w="1536" w:type="dxa"/>
             <w:tcBorders>
               <w:top w:val="single" w:sz="4" w:space="0" w:color="000000"/>
               <w:left w:val="single" w:sz="4" w:space="0" w:color="000000"/>
@@ -9605,7 +9605,7 @@
         </w:tc>
         <w:tc>
           <w:tcPr>
-            <w:tcW w:w="1338" w:type="dxa"/>
+            <w:tcW w:w="1339" w:type="dxa"/>
             <w:tcBorders>
               <w:top w:val="single" w:sz="4" w:space="0" w:color="000000"/>
               <w:left w:val="single" w:sz="4" w:space="0" w:color="000000"/>
@@ -9636,7 +9636,7 @@
         </w:tc>
         <w:tc>
           <w:tcPr>
-            <w:tcW w:w="1798" w:type="dxa"/>
+            <w:tcW w:w="1797" w:type="dxa"/>
             <w:tcBorders>
               <w:top w:val="single" w:sz="4" w:space="0" w:color="000000"/>
               <w:left w:val="single" w:sz="4" w:space="0" w:color="000000"/>
@@ -9698,7 +9698,7 @@
         </w:tc>
         <w:tc>
           <w:tcPr>
-            <w:tcW w:w="3249" w:type="dxa"/>
+            <w:tcW w:w="3250" w:type="dxa"/>
             <w:tcBorders>
               <w:top w:val="single" w:sz="4" w:space="0" w:color="000000"/>
               <w:left w:val="single" w:sz="4" w:space="0" w:color="000000"/>
@@ -9752,7 +9752,7 @@
         <w:trPr/>
         <w:tc>
           <w:tcPr>
-            <w:tcW w:w="1537" w:type="dxa"/>
+            <w:tcW w:w="1536" w:type="dxa"/>
             <w:vMerge w:val="restart"/>
             <w:tcBorders>
               <w:top w:val="single" w:sz="4" w:space="0" w:color="000000"/>
@@ -9784,7 +9784,7 @@
         </w:tc>
         <w:tc>
           <w:tcPr>
-            <w:tcW w:w="1338" w:type="dxa"/>
+            <w:tcW w:w="1339" w:type="dxa"/>
             <w:vMerge w:val="restart"/>
             <w:tcBorders>
               <w:top w:val="single" w:sz="4" w:space="0" w:color="000000"/>
@@ -9816,7 +9816,7 @@
         </w:tc>
         <w:tc>
           <w:tcPr>
-            <w:tcW w:w="1798" w:type="dxa"/>
+            <w:tcW w:w="1797" w:type="dxa"/>
             <w:vMerge w:val="restart"/>
             <w:tcBorders>
               <w:top w:val="single" w:sz="4" w:space="0" w:color="000000"/>
@@ -9879,7 +9879,7 @@
         </w:tc>
         <w:tc>
           <w:tcPr>
-            <w:tcW w:w="3249" w:type="dxa"/>
+            <w:tcW w:w="3250" w:type="dxa"/>
             <w:tcBorders>
               <w:top w:val="single" w:sz="4" w:space="0" w:color="000000"/>
               <w:left w:val="single" w:sz="4" w:space="0" w:color="000000"/>
@@ -9935,7 +9935,7 @@
         <w:trPr/>
         <w:tc>
           <w:tcPr>
-            <w:tcW w:w="1537" w:type="dxa"/>
+            <w:tcW w:w="1536" w:type="dxa"/>
             <w:vMerge w:val="continue"/>
             <w:tcBorders>
               <w:top w:val="single" w:sz="4" w:space="0" w:color="000000"/>
@@ -9966,7 +9966,7 @@
         </w:tc>
         <w:tc>
           <w:tcPr>
-            <w:tcW w:w="1338" w:type="dxa"/>
+            <w:tcW w:w="1339" w:type="dxa"/>
             <w:vMerge w:val="continue"/>
             <w:tcBorders>
               <w:top w:val="single" w:sz="4" w:space="0" w:color="000000"/>
@@ -9997,7 +9997,7 @@
         </w:tc>
         <w:tc>
           <w:tcPr>
-            <w:tcW w:w="1798" w:type="dxa"/>
+            <w:tcW w:w="1797" w:type="dxa"/>
             <w:vMerge w:val="continue"/>
             <w:tcBorders>
               <w:top w:val="single" w:sz="4" w:space="0" w:color="000000"/>
@@ -10059,7 +10059,7 @@
         </w:tc>
         <w:tc>
           <w:tcPr>
-            <w:tcW w:w="3249" w:type="dxa"/>
+            <w:tcW w:w="3250" w:type="dxa"/>
             <w:tcBorders>
               <w:top w:val="single" w:sz="4" w:space="0" w:color="000000"/>
               <w:left w:val="single" w:sz="4" w:space="0" w:color="000000"/>
@@ -10115,7 +10115,7 @@
         <w:trPr/>
         <w:tc>
           <w:tcPr>
-            <w:tcW w:w="1537" w:type="dxa"/>
+            <w:tcW w:w="1536" w:type="dxa"/>
             <w:vMerge w:val="restart"/>
             <w:tcBorders>
               <w:left w:val="single" w:sz="4" w:space="0" w:color="000000"/>
@@ -10146,7 +10146,7 @@
         </w:tc>
         <w:tc>
           <w:tcPr>
-            <w:tcW w:w="1338" w:type="dxa"/>
+            <w:tcW w:w="1339" w:type="dxa"/>
             <w:vMerge w:val="restart"/>
             <w:tcBorders>
               <w:left w:val="single" w:sz="4" w:space="0" w:color="000000"/>
@@ -10177,7 +10177,7 @@
         </w:tc>
         <w:tc>
           <w:tcPr>
-            <w:tcW w:w="1798" w:type="dxa"/>
+            <w:tcW w:w="1797" w:type="dxa"/>
             <w:vMerge w:val="restart"/>
             <w:tcBorders>
               <w:left w:val="single" w:sz="4" w:space="0" w:color="000000"/>
@@ -10292,7 +10292,7 @@
         </w:tc>
         <w:tc>
           <w:tcPr>
-            <w:tcW w:w="3249" w:type="dxa"/>
+            <w:tcW w:w="3250" w:type="dxa"/>
             <w:tcBorders>
               <w:left w:val="single" w:sz="4" w:space="0" w:color="000000"/>
               <w:bottom w:val="single" w:sz="4" w:space="0" w:color="000000"/>
@@ -10368,7 +10368,7 @@
         <w:trPr/>
         <w:tc>
           <w:tcPr>
-            <w:tcW w:w="1537" w:type="dxa"/>
+            <w:tcW w:w="1536" w:type="dxa"/>
             <w:vMerge w:val="continue"/>
             <w:tcBorders>
               <w:left w:val="single" w:sz="4" w:space="0" w:color="000000"/>
@@ -10398,7 +10398,7 @@
         </w:tc>
         <w:tc>
           <w:tcPr>
-            <w:tcW w:w="1338" w:type="dxa"/>
+            <w:tcW w:w="1339" w:type="dxa"/>
             <w:vMerge w:val="continue"/>
             <w:tcBorders>
               <w:left w:val="single" w:sz="4" w:space="0" w:color="000000"/>
@@ -10428,7 +10428,7 @@
         </w:tc>
         <w:tc>
           <w:tcPr>
-            <w:tcW w:w="1798" w:type="dxa"/>
+            <w:tcW w:w="1797" w:type="dxa"/>
             <w:vMerge w:val="continue"/>
             <w:tcBorders>
               <w:left w:val="single" w:sz="4" w:space="0" w:color="000000"/>
@@ -10506,7 +10506,7 @@
         </w:tc>
         <w:tc>
           <w:tcPr>
-            <w:tcW w:w="3249" w:type="dxa"/>
+            <w:tcW w:w="3250" w:type="dxa"/>
             <w:tcBorders>
               <w:left w:val="single" w:sz="4" w:space="0" w:color="000000"/>
               <w:bottom w:val="single" w:sz="4" w:space="0" w:color="000000"/>
@@ -10559,7 +10559,7 @@
         <w:trPr/>
         <w:tc>
           <w:tcPr>
-            <w:tcW w:w="1537" w:type="dxa"/>
+            <w:tcW w:w="1536" w:type="dxa"/>
             <w:vMerge w:val="restart"/>
             <w:tcBorders>
               <w:left w:val="single" w:sz="4" w:space="0" w:color="000000"/>
@@ -10590,7 +10590,7 @@
         </w:tc>
         <w:tc>
           <w:tcPr>
-            <w:tcW w:w="1338" w:type="dxa"/>
+            <w:tcW w:w="1339" w:type="dxa"/>
             <w:tcBorders>
               <w:left w:val="single" w:sz="4" w:space="0" w:color="000000"/>
               <w:bottom w:val="single" w:sz="4" w:space="0" w:color="000000"/>
@@ -10620,7 +10620,7 @@
         </w:tc>
         <w:tc>
           <w:tcPr>
-            <w:tcW w:w="1798" w:type="dxa"/>
+            <w:tcW w:w="1797" w:type="dxa"/>
             <w:tcBorders>
               <w:left w:val="single" w:sz="4" w:space="0" w:color="000000"/>
               <w:bottom w:val="single" w:sz="4" w:space="0" w:color="000000"/>
@@ -10680,7 +10680,7 @@
         </w:tc>
         <w:tc>
           <w:tcPr>
-            <w:tcW w:w="3249" w:type="dxa"/>
+            <w:tcW w:w="3250" w:type="dxa"/>
             <w:tcBorders>
               <w:left w:val="single" w:sz="4" w:space="0" w:color="000000"/>
               <w:bottom w:val="single" w:sz="4" w:space="0" w:color="000000"/>
@@ -10735,7 +10735,7 @@
         <w:trPr/>
         <w:tc>
           <w:tcPr>
-            <w:tcW w:w="1537" w:type="dxa"/>
+            <w:tcW w:w="1536" w:type="dxa"/>
             <w:vMerge w:val="continue"/>
             <w:tcBorders>
               <w:left w:val="single" w:sz="4" w:space="0" w:color="000000"/>
@@ -10765,7 +10765,7 @@
         </w:tc>
         <w:tc>
           <w:tcPr>
-            <w:tcW w:w="1338" w:type="dxa"/>
+            <w:tcW w:w="1339" w:type="dxa"/>
             <w:tcBorders>
               <w:left w:val="single" w:sz="4" w:space="0" w:color="000000"/>
               <w:bottom w:val="single" w:sz="4" w:space="0" w:color="000000"/>
@@ -10795,7 +10795,7 @@
         </w:tc>
         <w:tc>
           <w:tcPr>
-            <w:tcW w:w="1798" w:type="dxa"/>
+            <w:tcW w:w="1797" w:type="dxa"/>
             <w:tcBorders>
               <w:left w:val="single" w:sz="4" w:space="0" w:color="000000"/>
               <w:bottom w:val="single" w:sz="4" w:space="0" w:color="000000"/>
@@ -10855,7 +10855,7 @@
         </w:tc>
         <w:tc>
           <w:tcPr>
-            <w:tcW w:w="3249" w:type="dxa"/>
+            <w:tcW w:w="3250" w:type="dxa"/>
             <w:tcBorders>
               <w:left w:val="single" w:sz="4" w:space="0" w:color="000000"/>
               <w:bottom w:val="single" w:sz="4" w:space="0" w:color="000000"/>
@@ -10910,7 +10910,7 @@
         <w:trPr/>
         <w:tc>
           <w:tcPr>
-            <w:tcW w:w="1537" w:type="dxa"/>
+            <w:tcW w:w="1536" w:type="dxa"/>
             <w:vMerge w:val="restart"/>
             <w:tcBorders>
               <w:left w:val="single" w:sz="4" w:space="0" w:color="000000"/>
@@ -10941,7 +10941,7 @@
         </w:tc>
         <w:tc>
           <w:tcPr>
-            <w:tcW w:w="1338" w:type="dxa"/>
+            <w:tcW w:w="1339" w:type="dxa"/>
             <w:tcBorders>
               <w:left w:val="single" w:sz="4" w:space="0" w:color="000000"/>
               <w:bottom w:val="single" w:sz="4" w:space="0" w:color="000000"/>
@@ -10971,7 +10971,7 @@
         </w:tc>
         <w:tc>
           <w:tcPr>
-            <w:tcW w:w="1798" w:type="dxa"/>
+            <w:tcW w:w="1797" w:type="dxa"/>
             <w:tcBorders>
               <w:left w:val="single" w:sz="4" w:space="0" w:color="000000"/>
               <w:bottom w:val="single" w:sz="4" w:space="0" w:color="000000"/>
@@ -11031,7 +11031,7 @@
         </w:tc>
         <w:tc>
           <w:tcPr>
-            <w:tcW w:w="3249" w:type="dxa"/>
+            <w:tcW w:w="3250" w:type="dxa"/>
             <w:tcBorders>
               <w:left w:val="single" w:sz="4" w:space="0" w:color="000000"/>
               <w:bottom w:val="single" w:sz="4" w:space="0" w:color="000000"/>
@@ -11088,7 +11088,7 @@
         <w:trPr/>
         <w:tc>
           <w:tcPr>
-            <w:tcW w:w="1537" w:type="dxa"/>
+            <w:tcW w:w="1536" w:type="dxa"/>
             <w:vMerge w:val="continue"/>
             <w:tcBorders>
               <w:left w:val="single" w:sz="4" w:space="0" w:color="000000"/>
@@ -11120,7 +11120,7 @@
         </w:tc>
         <w:tc>
           <w:tcPr>
-            <w:tcW w:w="1338" w:type="dxa"/>
+            <w:tcW w:w="1339" w:type="dxa"/>
             <w:tcBorders>
               <w:left w:val="single" w:sz="4" w:space="0" w:color="000000"/>
               <w:bottom w:val="single" w:sz="4" w:space="0" w:color="000000"/>
@@ -11150,7 +11150,7 @@
         </w:tc>
         <w:tc>
           <w:tcPr>
-            <w:tcW w:w="1798" w:type="dxa"/>
+            <w:tcW w:w="1797" w:type="dxa"/>
             <w:tcBorders>
               <w:left w:val="single" w:sz="4" w:space="0" w:color="000000"/>
               <w:bottom w:val="single" w:sz="4" w:space="0" w:color="000000"/>
@@ -11210,7 +11210,7 @@
         </w:tc>
         <w:tc>
           <w:tcPr>
-            <w:tcW w:w="3249" w:type="dxa"/>
+            <w:tcW w:w="3250" w:type="dxa"/>
             <w:tcBorders>
               <w:left w:val="single" w:sz="4" w:space="0" w:color="000000"/>
               <w:bottom w:val="single" w:sz="4" w:space="0" w:color="000000"/>
@@ -11267,7 +11267,7 @@
         <w:trPr/>
         <w:tc>
           <w:tcPr>
-            <w:tcW w:w="1537" w:type="dxa"/>
+            <w:tcW w:w="1536" w:type="dxa"/>
             <w:vMerge w:val="continue"/>
             <w:tcBorders>
               <w:left w:val="single" w:sz="4" w:space="0" w:color="000000"/>
@@ -11299,7 +11299,7 @@
         </w:tc>
         <w:tc>
           <w:tcPr>
-            <w:tcW w:w="1338" w:type="dxa"/>
+            <w:tcW w:w="1339" w:type="dxa"/>
             <w:tcBorders>
               <w:left w:val="single" w:sz="4" w:space="0" w:color="000000"/>
               <w:bottom w:val="single" w:sz="4" w:space="0" w:color="000000"/>
@@ -11329,7 +11329,7 @@
         </w:tc>
         <w:tc>
           <w:tcPr>
-            <w:tcW w:w="1798" w:type="dxa"/>
+            <w:tcW w:w="1797" w:type="dxa"/>
             <w:tcBorders>
               <w:left w:val="single" w:sz="4" w:space="0" w:color="000000"/>
               <w:bottom w:val="single" w:sz="4" w:space="0" w:color="000000"/>
@@ -11389,7 +11389,7 @@
         </w:tc>
         <w:tc>
           <w:tcPr>
-            <w:tcW w:w="3249" w:type="dxa"/>
+            <w:tcW w:w="3250" w:type="dxa"/>
             <w:tcBorders>
               <w:left w:val="single" w:sz="4" w:space="0" w:color="000000"/>
               <w:bottom w:val="single" w:sz="4" w:space="0" w:color="000000"/>
@@ -11446,7 +11446,7 @@
         <w:trPr/>
         <w:tc>
           <w:tcPr>
-            <w:tcW w:w="1537" w:type="dxa"/>
+            <w:tcW w:w="1536" w:type="dxa"/>
             <w:vMerge w:val="restart"/>
             <w:tcBorders>
               <w:left w:val="single" w:sz="4" w:space="0" w:color="000000"/>
@@ -11477,7 +11477,7 @@
         </w:tc>
         <w:tc>
           <w:tcPr>
-            <w:tcW w:w="1338" w:type="dxa"/>
+            <w:tcW w:w="1339" w:type="dxa"/>
             <w:tcBorders>
               <w:left w:val="single" w:sz="4" w:space="0" w:color="000000"/>
               <w:bottom w:val="single" w:sz="4" w:space="0" w:color="000000"/>
@@ -11507,7 +11507,7 @@
         </w:tc>
         <w:tc>
           <w:tcPr>
-            <w:tcW w:w="1798" w:type="dxa"/>
+            <w:tcW w:w="1797" w:type="dxa"/>
             <w:tcBorders>
               <w:left w:val="single" w:sz="4" w:space="0" w:color="000000"/>
               <w:bottom w:val="single" w:sz="4" w:space="0" w:color="000000"/>
@@ -11567,7 +11567,7 @@
         </w:tc>
         <w:tc>
           <w:tcPr>
-            <w:tcW w:w="3249" w:type="dxa"/>
+            <w:tcW w:w="3250" w:type="dxa"/>
             <w:tcBorders>
               <w:left w:val="single" w:sz="4" w:space="0" w:color="000000"/>
               <w:bottom w:val="single" w:sz="4" w:space="0" w:color="000000"/>
@@ -11602,7 +11602,7 @@
         <w:trPr/>
         <w:tc>
           <w:tcPr>
-            <w:tcW w:w="1537" w:type="dxa"/>
+            <w:tcW w:w="1536" w:type="dxa"/>
             <w:vMerge w:val="continue"/>
             <w:tcBorders>
               <w:left w:val="single" w:sz="4" w:space="0" w:color="000000"/>
@@ -11634,7 +11634,7 @@
         </w:tc>
         <w:tc>
           <w:tcPr>
-            <w:tcW w:w="1338" w:type="dxa"/>
+            <w:tcW w:w="1339" w:type="dxa"/>
             <w:tcBorders>
               <w:left w:val="single" w:sz="4" w:space="0" w:color="000000"/>
               <w:bottom w:val="single" w:sz="4" w:space="0" w:color="000000"/>
@@ -11664,7 +11664,7 @@
         </w:tc>
         <w:tc>
           <w:tcPr>
-            <w:tcW w:w="1798" w:type="dxa"/>
+            <w:tcW w:w="1797" w:type="dxa"/>
             <w:tcBorders>
               <w:left w:val="single" w:sz="4" w:space="0" w:color="000000"/>
               <w:bottom w:val="single" w:sz="4" w:space="0" w:color="000000"/>
@@ -11724,7 +11724,7 @@
         </w:tc>
         <w:tc>
           <w:tcPr>
-            <w:tcW w:w="3249" w:type="dxa"/>
+            <w:tcW w:w="3250" w:type="dxa"/>
             <w:tcBorders>
               <w:left w:val="single" w:sz="4" w:space="0" w:color="000000"/>
               <w:bottom w:val="single" w:sz="4" w:space="0" w:color="000000"/>
@@ -11781,7 +11781,7 @@
         <w:trPr/>
         <w:tc>
           <w:tcPr>
-            <w:tcW w:w="1537" w:type="dxa"/>
+            <w:tcW w:w="1536" w:type="dxa"/>
             <w:vMerge w:val="continue"/>
             <w:tcBorders>
               <w:left w:val="single" w:sz="4" w:space="0" w:color="000000"/>
@@ -11813,7 +11813,7 @@
         </w:tc>
         <w:tc>
           <w:tcPr>
-            <w:tcW w:w="1338" w:type="dxa"/>
+            <w:tcW w:w="1339" w:type="dxa"/>
             <w:tcBorders>
               <w:left w:val="single" w:sz="4" w:space="0" w:color="000000"/>
               <w:bottom w:val="single" w:sz="4" w:space="0" w:color="000000"/>
@@ -11843,7 +11843,7 @@
         </w:tc>
         <w:tc>
           <w:tcPr>
-            <w:tcW w:w="1798" w:type="dxa"/>
+            <w:tcW w:w="1797" w:type="dxa"/>
             <w:tcBorders>
               <w:left w:val="single" w:sz="4" w:space="0" w:color="000000"/>
               <w:bottom w:val="single" w:sz="4" w:space="0" w:color="000000"/>
@@ -11903,7 +11903,7 @@
         </w:tc>
         <w:tc>
           <w:tcPr>
-            <w:tcW w:w="3249" w:type="dxa"/>
+            <w:tcW w:w="3250" w:type="dxa"/>
             <w:tcBorders>
               <w:left w:val="single" w:sz="4" w:space="0" w:color="000000"/>
               <w:bottom w:val="single" w:sz="4" w:space="0" w:color="000000"/>
@@ -11938,69 +11938,69 @@
         <w:trPr/>
         <w:tc>
           <w:tcPr>
-            <w:tcW w:w="1537" w:type="dxa"/>
-            <w:tcBorders>
-              <w:left w:val="single" w:sz="4" w:space="0" w:color="000000"/>
-              <w:bottom w:val="single" w:sz="4" w:space="0" w:color="000000"/>
-              <w:right w:val="single" w:sz="4" w:space="0" w:color="000000"/>
-            </w:tcBorders>
-          </w:tcPr>
-          <w:p>
-            <w:pPr>
-              <w:pStyle w:val="LOnormal"/>
-              <w:widowControl w:val="false"/>
-              <w:jc w:val="center"/>
-              <w:rPr>
-                <w:rFonts w:ascii="Times New Roman" w:hAnsi="Times New Roman" w:eastAsia="Times New Roman" w:cs="Times New Roman"/>
-                <w:sz w:val="20"/>
-                <w:szCs w:val="20"/>
-                <w:lang w:val="es-PE"/>
-              </w:rPr>
-            </w:pPr>
-            <w:r>
-              <w:rPr>
-                <w:rFonts w:eastAsia="Times New Roman" w:cs="Times New Roman" w:ascii="Times New Roman" w:hAnsi="Times New Roman"/>
-                <w:sz w:val="20"/>
-                <w:szCs w:val="20"/>
-                <w:lang w:val="es-PE"/>
-              </w:rPr>
-            </w:r>
-          </w:p>
-        </w:tc>
-        <w:tc>
-          <w:tcPr>
-            <w:tcW w:w="1338" w:type="dxa"/>
-            <w:tcBorders>
-              <w:left w:val="single" w:sz="4" w:space="0" w:color="000000"/>
-              <w:bottom w:val="single" w:sz="4" w:space="0" w:color="000000"/>
-              <w:right w:val="single" w:sz="4" w:space="0" w:color="000000"/>
-            </w:tcBorders>
-          </w:tcPr>
-          <w:p>
-            <w:pPr>
-              <w:pStyle w:val="LOnormal"/>
-              <w:widowControl w:val="false"/>
-              <w:jc w:val="center"/>
-              <w:rPr>
-                <w:rFonts w:ascii="Times New Roman" w:hAnsi="Times New Roman" w:eastAsia="Times New Roman" w:cs="Times New Roman"/>
-                <w:sz w:val="20"/>
-                <w:szCs w:val="20"/>
-                <w:lang w:val="es-PE"/>
-              </w:rPr>
-            </w:pPr>
-            <w:r>
-              <w:rPr>
-                <w:rFonts w:eastAsia="Times New Roman" w:cs="Times New Roman" w:ascii="Times New Roman" w:hAnsi="Times New Roman"/>
-                <w:sz w:val="20"/>
-                <w:szCs w:val="20"/>
-                <w:lang w:val="es-PE"/>
-              </w:rPr>
-            </w:r>
-          </w:p>
-        </w:tc>
-        <w:tc>
-          <w:tcPr>
-            <w:tcW w:w="1798" w:type="dxa"/>
+            <w:tcW w:w="1536" w:type="dxa"/>
+            <w:tcBorders>
+              <w:left w:val="single" w:sz="4" w:space="0" w:color="000000"/>
+              <w:bottom w:val="single" w:sz="4" w:space="0" w:color="000000"/>
+              <w:right w:val="single" w:sz="4" w:space="0" w:color="000000"/>
+            </w:tcBorders>
+          </w:tcPr>
+          <w:p>
+            <w:pPr>
+              <w:pStyle w:val="LOnormal"/>
+              <w:widowControl w:val="false"/>
+              <w:jc w:val="center"/>
+              <w:rPr>
+                <w:rFonts w:ascii="Times New Roman" w:hAnsi="Times New Roman" w:eastAsia="Times New Roman" w:cs="Times New Roman"/>
+                <w:sz w:val="20"/>
+                <w:szCs w:val="20"/>
+                <w:lang w:val="es-PE"/>
+              </w:rPr>
+            </w:pPr>
+            <w:r>
+              <w:rPr>
+                <w:rFonts w:eastAsia="Times New Roman" w:cs="Times New Roman" w:ascii="Times New Roman" w:hAnsi="Times New Roman"/>
+                <w:sz w:val="20"/>
+                <w:szCs w:val="20"/>
+                <w:lang w:val="es-PE"/>
+              </w:rPr>
+            </w:r>
+          </w:p>
+        </w:tc>
+        <w:tc>
+          <w:tcPr>
+            <w:tcW w:w="1339" w:type="dxa"/>
+            <w:tcBorders>
+              <w:left w:val="single" w:sz="4" w:space="0" w:color="000000"/>
+              <w:bottom w:val="single" w:sz="4" w:space="0" w:color="000000"/>
+              <w:right w:val="single" w:sz="4" w:space="0" w:color="000000"/>
+            </w:tcBorders>
+          </w:tcPr>
+          <w:p>
+            <w:pPr>
+              <w:pStyle w:val="LOnormal"/>
+              <w:widowControl w:val="false"/>
+              <w:jc w:val="center"/>
+              <w:rPr>
+                <w:rFonts w:ascii="Times New Roman" w:hAnsi="Times New Roman" w:eastAsia="Times New Roman" w:cs="Times New Roman"/>
+                <w:sz w:val="20"/>
+                <w:szCs w:val="20"/>
+                <w:lang w:val="es-PE"/>
+              </w:rPr>
+            </w:pPr>
+            <w:r>
+              <w:rPr>
+                <w:rFonts w:eastAsia="Times New Roman" w:cs="Times New Roman" w:ascii="Times New Roman" w:hAnsi="Times New Roman"/>
+                <w:sz w:val="20"/>
+                <w:szCs w:val="20"/>
+                <w:lang w:val="es-PE"/>
+              </w:rPr>
+            </w:r>
+          </w:p>
+        </w:tc>
+        <w:tc>
+          <w:tcPr>
+            <w:tcW w:w="1797" w:type="dxa"/>
             <w:tcBorders>
               <w:left w:val="single" w:sz="4" w:space="0" w:color="000000"/>
               <w:bottom w:val="single" w:sz="4" w:space="0" w:color="000000"/>
@@ -12062,7 +12062,7 @@
         </w:tc>
         <w:tc>
           <w:tcPr>
-            <w:tcW w:w="3249" w:type="dxa"/>
+            <w:tcW w:w="3250" w:type="dxa"/>
             <w:tcBorders>
               <w:left w:val="single" w:sz="4" w:space="0" w:color="000000"/>
               <w:bottom w:val="single" w:sz="4" w:space="0" w:color="000000"/>
@@ -12096,69 +12096,69 @@
         <w:trPr/>
         <w:tc>
           <w:tcPr>
-            <w:tcW w:w="1537" w:type="dxa"/>
-            <w:tcBorders>
-              <w:left w:val="single" w:sz="4" w:space="0" w:color="000000"/>
-              <w:bottom w:val="single" w:sz="4" w:space="0" w:color="000000"/>
-              <w:right w:val="single" w:sz="4" w:space="0" w:color="000000"/>
-            </w:tcBorders>
-          </w:tcPr>
-          <w:p>
-            <w:pPr>
-              <w:pStyle w:val="LOnormal"/>
-              <w:widowControl w:val="false"/>
-              <w:jc w:val="center"/>
-              <w:rPr>
-                <w:rFonts w:ascii="Times New Roman" w:hAnsi="Times New Roman" w:eastAsia="Times New Roman" w:cs="Times New Roman"/>
-                <w:sz w:val="20"/>
-                <w:szCs w:val="20"/>
-                <w:lang w:val="es-PE"/>
-              </w:rPr>
-            </w:pPr>
-            <w:r>
-              <w:rPr>
-                <w:rFonts w:eastAsia="Times New Roman" w:cs="Times New Roman" w:ascii="Times New Roman" w:hAnsi="Times New Roman"/>
-                <w:sz w:val="20"/>
-                <w:szCs w:val="20"/>
-                <w:lang w:val="es-PE"/>
-              </w:rPr>
-            </w:r>
-          </w:p>
-        </w:tc>
-        <w:tc>
-          <w:tcPr>
-            <w:tcW w:w="1338" w:type="dxa"/>
-            <w:tcBorders>
-              <w:left w:val="single" w:sz="4" w:space="0" w:color="000000"/>
-              <w:bottom w:val="single" w:sz="4" w:space="0" w:color="000000"/>
-              <w:right w:val="single" w:sz="4" w:space="0" w:color="000000"/>
-            </w:tcBorders>
-          </w:tcPr>
-          <w:p>
-            <w:pPr>
-              <w:pStyle w:val="LOnormal"/>
-              <w:widowControl w:val="false"/>
-              <w:jc w:val="center"/>
-              <w:rPr>
-                <w:rFonts w:ascii="Times New Roman" w:hAnsi="Times New Roman" w:eastAsia="Times New Roman" w:cs="Times New Roman"/>
-                <w:sz w:val="20"/>
-                <w:szCs w:val="20"/>
-                <w:lang w:val="es-PE"/>
-              </w:rPr>
-            </w:pPr>
-            <w:r>
-              <w:rPr>
-                <w:rFonts w:eastAsia="Times New Roman" w:cs="Times New Roman" w:ascii="Times New Roman" w:hAnsi="Times New Roman"/>
-                <w:sz w:val="20"/>
-                <w:szCs w:val="20"/>
-                <w:lang w:val="es-PE"/>
-              </w:rPr>
-            </w:r>
-          </w:p>
-        </w:tc>
-        <w:tc>
-          <w:tcPr>
-            <w:tcW w:w="1798" w:type="dxa"/>
+            <w:tcW w:w="1536" w:type="dxa"/>
+            <w:tcBorders>
+              <w:left w:val="single" w:sz="4" w:space="0" w:color="000000"/>
+              <w:bottom w:val="single" w:sz="4" w:space="0" w:color="000000"/>
+              <w:right w:val="single" w:sz="4" w:space="0" w:color="000000"/>
+            </w:tcBorders>
+          </w:tcPr>
+          <w:p>
+            <w:pPr>
+              <w:pStyle w:val="LOnormal"/>
+              <w:widowControl w:val="false"/>
+              <w:jc w:val="center"/>
+              <w:rPr>
+                <w:rFonts w:ascii="Times New Roman" w:hAnsi="Times New Roman" w:eastAsia="Times New Roman" w:cs="Times New Roman"/>
+                <w:sz w:val="20"/>
+                <w:szCs w:val="20"/>
+                <w:lang w:val="es-PE"/>
+              </w:rPr>
+            </w:pPr>
+            <w:r>
+              <w:rPr>
+                <w:rFonts w:eastAsia="Times New Roman" w:cs="Times New Roman" w:ascii="Times New Roman" w:hAnsi="Times New Roman"/>
+                <w:sz w:val="20"/>
+                <w:szCs w:val="20"/>
+                <w:lang w:val="es-PE"/>
+              </w:rPr>
+            </w:r>
+          </w:p>
+        </w:tc>
+        <w:tc>
+          <w:tcPr>
+            <w:tcW w:w="1339" w:type="dxa"/>
+            <w:tcBorders>
+              <w:left w:val="single" w:sz="4" w:space="0" w:color="000000"/>
+              <w:bottom w:val="single" w:sz="4" w:space="0" w:color="000000"/>
+              <w:right w:val="single" w:sz="4" w:space="0" w:color="000000"/>
+            </w:tcBorders>
+          </w:tcPr>
+          <w:p>
+            <w:pPr>
+              <w:pStyle w:val="LOnormal"/>
+              <w:widowControl w:val="false"/>
+              <w:jc w:val="center"/>
+              <w:rPr>
+                <w:rFonts w:ascii="Times New Roman" w:hAnsi="Times New Roman" w:eastAsia="Times New Roman" w:cs="Times New Roman"/>
+                <w:sz w:val="20"/>
+                <w:szCs w:val="20"/>
+                <w:lang w:val="es-PE"/>
+              </w:rPr>
+            </w:pPr>
+            <w:r>
+              <w:rPr>
+                <w:rFonts w:eastAsia="Times New Roman" w:cs="Times New Roman" w:ascii="Times New Roman" w:hAnsi="Times New Roman"/>
+                <w:sz w:val="20"/>
+                <w:szCs w:val="20"/>
+                <w:lang w:val="es-PE"/>
+              </w:rPr>
+            </w:r>
+          </w:p>
+        </w:tc>
+        <w:tc>
+          <w:tcPr>
+            <w:tcW w:w="1797" w:type="dxa"/>
             <w:tcBorders>
               <w:left w:val="single" w:sz="4" w:space="0" w:color="000000"/>
               <w:bottom w:val="single" w:sz="4" w:space="0" w:color="000000"/>
@@ -12220,7 +12220,7 @@
         </w:tc>
         <w:tc>
           <w:tcPr>
-            <w:tcW w:w="3249" w:type="dxa"/>
+            <w:tcW w:w="3250" w:type="dxa"/>
             <w:tcBorders>
               <w:left w:val="single" w:sz="4" w:space="0" w:color="000000"/>
               <w:bottom w:val="single" w:sz="4" w:space="0" w:color="000000"/>
@@ -12254,69 +12254,69 @@
         <w:trPr/>
         <w:tc>
           <w:tcPr>
-            <w:tcW w:w="1537" w:type="dxa"/>
-            <w:tcBorders>
-              <w:left w:val="single" w:sz="4" w:space="0" w:color="000000"/>
-              <w:bottom w:val="single" w:sz="4" w:space="0" w:color="000000"/>
-              <w:right w:val="single" w:sz="4" w:space="0" w:color="000000"/>
-            </w:tcBorders>
-          </w:tcPr>
-          <w:p>
-            <w:pPr>
-              <w:pStyle w:val="LOnormal"/>
-              <w:widowControl w:val="false"/>
-              <w:jc w:val="center"/>
-              <w:rPr>
-                <w:rFonts w:ascii="Times New Roman" w:hAnsi="Times New Roman" w:eastAsia="Times New Roman" w:cs="Times New Roman"/>
-                <w:sz w:val="20"/>
-                <w:szCs w:val="20"/>
-                <w:lang w:val="es-PE"/>
-              </w:rPr>
-            </w:pPr>
-            <w:r>
-              <w:rPr>
-                <w:rFonts w:eastAsia="Times New Roman" w:cs="Times New Roman" w:ascii="Times New Roman" w:hAnsi="Times New Roman"/>
-                <w:sz w:val="20"/>
-                <w:szCs w:val="20"/>
-                <w:lang w:val="es-PE"/>
-              </w:rPr>
-            </w:r>
-          </w:p>
-        </w:tc>
-        <w:tc>
-          <w:tcPr>
-            <w:tcW w:w="1338" w:type="dxa"/>
-            <w:tcBorders>
-              <w:left w:val="single" w:sz="4" w:space="0" w:color="000000"/>
-              <w:bottom w:val="single" w:sz="4" w:space="0" w:color="000000"/>
-              <w:right w:val="single" w:sz="4" w:space="0" w:color="000000"/>
-            </w:tcBorders>
-          </w:tcPr>
-          <w:p>
-            <w:pPr>
-              <w:pStyle w:val="LOnormal"/>
-              <w:widowControl w:val="false"/>
-              <w:jc w:val="center"/>
-              <w:rPr>
-                <w:rFonts w:ascii="Times New Roman" w:hAnsi="Times New Roman" w:eastAsia="Times New Roman" w:cs="Times New Roman"/>
-                <w:sz w:val="20"/>
-                <w:szCs w:val="20"/>
-                <w:lang w:val="es-PE"/>
-              </w:rPr>
-            </w:pPr>
-            <w:r>
-              <w:rPr>
-                <w:rFonts w:eastAsia="Times New Roman" w:cs="Times New Roman" w:ascii="Times New Roman" w:hAnsi="Times New Roman"/>
-                <w:sz w:val="20"/>
-                <w:szCs w:val="20"/>
-                <w:lang w:val="es-PE"/>
-              </w:rPr>
-            </w:r>
-          </w:p>
-        </w:tc>
-        <w:tc>
-          <w:tcPr>
-            <w:tcW w:w="1798" w:type="dxa"/>
+            <w:tcW w:w="1536" w:type="dxa"/>
+            <w:tcBorders>
+              <w:left w:val="single" w:sz="4" w:space="0" w:color="000000"/>
+              <w:bottom w:val="single" w:sz="4" w:space="0" w:color="000000"/>
+              <w:right w:val="single" w:sz="4" w:space="0" w:color="000000"/>
+            </w:tcBorders>
+          </w:tcPr>
+          <w:p>
+            <w:pPr>
+              <w:pStyle w:val="LOnormal"/>
+              <w:widowControl w:val="false"/>
+              <w:jc w:val="center"/>
+              <w:rPr>
+                <w:rFonts w:ascii="Times New Roman" w:hAnsi="Times New Roman" w:eastAsia="Times New Roman" w:cs="Times New Roman"/>
+                <w:sz w:val="20"/>
+                <w:szCs w:val="20"/>
+                <w:lang w:val="es-PE"/>
+              </w:rPr>
+            </w:pPr>
+            <w:r>
+              <w:rPr>
+                <w:rFonts w:eastAsia="Times New Roman" w:cs="Times New Roman" w:ascii="Times New Roman" w:hAnsi="Times New Roman"/>
+                <w:sz w:val="20"/>
+                <w:szCs w:val="20"/>
+                <w:lang w:val="es-PE"/>
+              </w:rPr>
+            </w:r>
+          </w:p>
+        </w:tc>
+        <w:tc>
+          <w:tcPr>
+            <w:tcW w:w="1339" w:type="dxa"/>
+            <w:tcBorders>
+              <w:left w:val="single" w:sz="4" w:space="0" w:color="000000"/>
+              <w:bottom w:val="single" w:sz="4" w:space="0" w:color="000000"/>
+              <w:right w:val="single" w:sz="4" w:space="0" w:color="000000"/>
+            </w:tcBorders>
+          </w:tcPr>
+          <w:p>
+            <w:pPr>
+              <w:pStyle w:val="LOnormal"/>
+              <w:widowControl w:val="false"/>
+              <w:jc w:val="center"/>
+              <w:rPr>
+                <w:rFonts w:ascii="Times New Roman" w:hAnsi="Times New Roman" w:eastAsia="Times New Roman" w:cs="Times New Roman"/>
+                <w:sz w:val="20"/>
+                <w:szCs w:val="20"/>
+                <w:lang w:val="es-PE"/>
+              </w:rPr>
+            </w:pPr>
+            <w:r>
+              <w:rPr>
+                <w:rFonts w:eastAsia="Times New Roman" w:cs="Times New Roman" w:ascii="Times New Roman" w:hAnsi="Times New Roman"/>
+                <w:sz w:val="20"/>
+                <w:szCs w:val="20"/>
+                <w:lang w:val="es-PE"/>
+              </w:rPr>
+            </w:r>
+          </w:p>
+        </w:tc>
+        <w:tc>
+          <w:tcPr>
+            <w:tcW w:w="1797" w:type="dxa"/>
             <w:tcBorders>
               <w:left w:val="single" w:sz="4" w:space="0" w:color="000000"/>
               <w:bottom w:val="single" w:sz="4" w:space="0" w:color="000000"/>
@@ -12378,7 +12378,7 @@
         </w:tc>
         <w:tc>
           <w:tcPr>
-            <w:tcW w:w="3249" w:type="dxa"/>
+            <w:tcW w:w="3250" w:type="dxa"/>
             <w:tcBorders>
               <w:left w:val="single" w:sz="4" w:space="0" w:color="000000"/>
               <w:bottom w:val="single" w:sz="4" w:space="0" w:color="000000"/>
@@ -13456,7 +13456,16 @@
                 <w:szCs w:val="20"/>
                 <w:lang w:val="es-PE"/>
               </w:rPr>
-              <w:t>El tablero muestra ‘S’ en la celda seleccionada</w:t>
+              <w:t xml:space="preserve">El tablero muestra ‘S’ en la celda seleccionada </w:t>
+            </w:r>
+            <w:r>
+              <w:rPr>
+                <w:rFonts w:eastAsia="Times New Roman" w:cs="Times New Roman" w:ascii="Times New Roman" w:hAnsi="Times New Roman"/>
+                <w:sz w:val="20"/>
+                <w:szCs w:val="20"/>
+                <w:lang w:val="es-PE"/>
+              </w:rPr>
+              <w:t>y muestra el cambio de turno</w:t>
             </w:r>
           </w:p>
         </w:tc>
@@ -13617,7 +13626,16 @@
                 <w:szCs w:val="20"/>
                 <w:lang w:val="es-PE"/>
               </w:rPr>
-              <w:t>El tablero sigue mostrando ‘S’ en la celda seleccionada</w:t>
+              <w:t xml:space="preserve">El tablero sigue mostrando ‘S’ en la celda seleccionada </w:t>
+            </w:r>
+            <w:r>
+              <w:rPr>
+                <w:rFonts w:eastAsia="Times New Roman" w:cs="Times New Roman" w:ascii="Times New Roman" w:hAnsi="Times New Roman"/>
+                <w:sz w:val="20"/>
+                <w:szCs w:val="20"/>
+                <w:lang w:val="es-PE"/>
+              </w:rPr>
+              <w:t>y muestra el cambio de turno</w:t>
             </w:r>
           </w:p>
         </w:tc>
@@ -13980,6 +13998,7 @@
         <w:tc>
           <w:tcPr>
             <w:tcW w:w="1539" w:type="dxa"/>
+            <w:vMerge w:val="restart"/>
             <w:tcBorders>
               <w:left w:val="single" w:sz="4" w:space="0" w:color="000000"/>
               <w:bottom w:val="single" w:sz="4" w:space="0" w:color="000000"/>
@@ -14101,7 +14120,43 @@
                 <w:szCs w:val="20"/>
                 <w:lang w:val="es-PE"/>
               </w:rPr>
-              <w:t>El tablero llena la casilla con la letra seleccionada y cambia de turno.</w:t>
+              <w:t xml:space="preserve">El tablero llena la casilla con la letra seleccionada y </w:t>
+            </w:r>
+            <w:r>
+              <w:rPr>
+                <w:rFonts w:eastAsia="Times New Roman" w:cs="Times New Roman" w:ascii="Times New Roman" w:hAnsi="Times New Roman"/>
+                <w:sz w:val="20"/>
+                <w:szCs w:val="20"/>
+                <w:lang w:val="es-PE"/>
+              </w:rPr>
+              <w:t>muestra el</w:t>
+            </w:r>
+            <w:r>
+              <w:rPr>
+                <w:rFonts w:eastAsia="Times New Roman" w:cs="Times New Roman" w:ascii="Times New Roman" w:hAnsi="Times New Roman"/>
+                <w:sz w:val="20"/>
+                <w:szCs w:val="20"/>
+                <w:lang w:val="es-PE"/>
+              </w:rPr>
+              <w:t xml:space="preserve"> cambi</w:t>
+            </w:r>
+            <w:r>
+              <w:rPr>
+                <w:rFonts w:eastAsia="Times New Roman" w:cs="Times New Roman" w:ascii="Times New Roman" w:hAnsi="Times New Roman"/>
+                <w:sz w:val="20"/>
+                <w:szCs w:val="20"/>
+                <w:lang w:val="es-PE"/>
+              </w:rPr>
+              <w:t>o</w:t>
+            </w:r>
+            <w:r>
+              <w:rPr>
+                <w:rFonts w:eastAsia="Times New Roman" w:cs="Times New Roman" w:ascii="Times New Roman" w:hAnsi="Times New Roman"/>
+                <w:sz w:val="20"/>
+                <w:szCs w:val="20"/>
+                <w:lang w:val="es-PE"/>
+              </w:rPr>
+              <w:t xml:space="preserve"> de turno.</w:t>
             </w:r>
           </w:p>
         </w:tc>
@@ -14143,6 +14198,7 @@
         <w:tc>
           <w:tcPr>
             <w:tcW w:w="1539" w:type="dxa"/>
+            <w:vMerge w:val="continue"/>
             <w:tcBorders>
               <w:left w:val="single" w:sz="4" w:space="0" w:color="000000"/>
               <w:bottom w:val="single" w:sz="4" w:space="0" w:color="000000"/>
@@ -14305,6 +14361,7 @@
         <w:tc>
           <w:tcPr>
             <w:tcW w:w="1539" w:type="dxa"/>
+            <w:vMerge w:val="continue"/>
             <w:tcBorders>
               <w:left w:val="single" w:sz="4" w:space="0" w:color="000000"/>
               <w:bottom w:val="single" w:sz="4" w:space="0" w:color="000000"/>

</xml_diff>

<commit_message>
Se completó el sprint 3.
</commit_message>
<xml_diff>
--- a/Practica1-C3S2/sprint2/Sprint2-C3S2.docx
+++ b/Practica1-C3S2/sprint2/Sprint2-C3S2.docx
@@ -5354,6 +5354,7 @@
         <w:tc>
           <w:tcPr>
             <w:tcW w:w="1542" w:type="dxa"/>
+            <w:vMerge w:val="restart"/>
             <w:tcBorders>
               <w:top w:val="single" w:sz="4" w:space="0" w:color="000000"/>
               <w:left w:val="single" w:sz="4" w:space="0" w:color="000000"/>
@@ -5543,6 +5544,7 @@
         <w:tc>
           <w:tcPr>
             <w:tcW w:w="1542" w:type="dxa"/>
+            <w:vMerge w:val="continue"/>
             <w:tcBorders>
               <w:top w:val="single" w:sz="4" w:space="0" w:color="000000"/>
               <w:left w:val="single" w:sz="4" w:space="0" w:color="000000"/>
@@ -8289,17 +8291,17 @@
         <w:tblLook w:val="0400" w:noHBand="0" w:noVBand="1" w:firstColumn="0" w:lastRow="0" w:lastColumn="0" w:firstRow="0"/>
       </w:tblPr>
       <w:tblGrid>
-        <w:gridCol w:w="1536"/>
-        <w:gridCol w:w="1339"/>
-        <w:gridCol w:w="1797"/>
+        <w:gridCol w:w="1535"/>
+        <w:gridCol w:w="1340"/>
+        <w:gridCol w:w="1796"/>
         <w:gridCol w:w="1891"/>
-        <w:gridCol w:w="3250"/>
+        <w:gridCol w:w="3251"/>
       </w:tblGrid>
       <w:tr>
         <w:trPr/>
         <w:tc>
           <w:tcPr>
-            <w:tcW w:w="1536" w:type="dxa"/>
+            <w:tcW w:w="1535" w:type="dxa"/>
             <w:tcBorders>
               <w:top w:val="single" w:sz="4" w:space="0" w:color="000000"/>
               <w:left w:val="single" w:sz="4" w:space="0" w:color="000000"/>
@@ -8335,7 +8337,7 @@
         </w:tc>
         <w:tc>
           <w:tcPr>
-            <w:tcW w:w="1339" w:type="dxa"/>
+            <w:tcW w:w="1340" w:type="dxa"/>
             <w:tcBorders>
               <w:top w:val="single" w:sz="4" w:space="0" w:color="000000"/>
               <w:left w:val="single" w:sz="4" w:space="0" w:color="000000"/>
@@ -8401,7 +8403,7 @@
         </w:tc>
         <w:tc>
           <w:tcPr>
-            <w:tcW w:w="1797" w:type="dxa"/>
+            <w:tcW w:w="1796" w:type="dxa"/>
             <w:tcBorders>
               <w:top w:val="single" w:sz="4" w:space="0" w:color="000000"/>
               <w:left w:val="single" w:sz="4" w:space="0" w:color="000000"/>
@@ -8473,7 +8475,7 @@
         </w:tc>
         <w:tc>
           <w:tcPr>
-            <w:tcW w:w="3250" w:type="dxa"/>
+            <w:tcW w:w="3251" w:type="dxa"/>
             <w:tcBorders>
               <w:top w:val="single" w:sz="4" w:space="0" w:color="000000"/>
               <w:left w:val="single" w:sz="4" w:space="0" w:color="000000"/>
@@ -8512,7 +8514,7 @@
         <w:trPr/>
         <w:tc>
           <w:tcPr>
-            <w:tcW w:w="1536" w:type="dxa"/>
+            <w:tcW w:w="1535" w:type="dxa"/>
             <w:vMerge w:val="restart"/>
             <w:tcBorders>
               <w:top w:val="single" w:sz="4" w:space="0" w:color="000000"/>
@@ -8544,7 +8546,7 @@
         </w:tc>
         <w:tc>
           <w:tcPr>
-            <w:tcW w:w="1339" w:type="dxa"/>
+            <w:tcW w:w="1340" w:type="dxa"/>
             <w:tcBorders>
               <w:top w:val="single" w:sz="4" w:space="0" w:color="000000"/>
               <w:left w:val="single" w:sz="4" w:space="0" w:color="000000"/>
@@ -8575,7 +8577,7 @@
         </w:tc>
         <w:tc>
           <w:tcPr>
-            <w:tcW w:w="1797" w:type="dxa"/>
+            <w:tcW w:w="1796" w:type="dxa"/>
             <w:tcBorders>
               <w:top w:val="single" w:sz="4" w:space="0" w:color="000000"/>
               <w:left w:val="single" w:sz="4" w:space="0" w:color="000000"/>
@@ -8637,7 +8639,7 @@
         </w:tc>
         <w:tc>
           <w:tcPr>
-            <w:tcW w:w="3250" w:type="dxa"/>
+            <w:tcW w:w="3251" w:type="dxa"/>
             <w:tcBorders>
               <w:top w:val="single" w:sz="4" w:space="0" w:color="000000"/>
               <w:left w:val="single" w:sz="4" w:space="0" w:color="000000"/>
@@ -8691,7 +8693,7 @@
         <w:trPr/>
         <w:tc>
           <w:tcPr>
-            <w:tcW w:w="1536" w:type="dxa"/>
+            <w:tcW w:w="1535" w:type="dxa"/>
             <w:vMerge w:val="continue"/>
             <w:tcBorders>
               <w:top w:val="single" w:sz="4" w:space="0" w:color="000000"/>
@@ -8722,7 +8724,7 @@
         </w:tc>
         <w:tc>
           <w:tcPr>
-            <w:tcW w:w="1339" w:type="dxa"/>
+            <w:tcW w:w="1340" w:type="dxa"/>
             <w:tcBorders>
               <w:top w:val="single" w:sz="4" w:space="0" w:color="000000"/>
               <w:left w:val="single" w:sz="4" w:space="0" w:color="000000"/>
@@ -8753,7 +8755,7 @@
         </w:tc>
         <w:tc>
           <w:tcPr>
-            <w:tcW w:w="1797" w:type="dxa"/>
+            <w:tcW w:w="1796" w:type="dxa"/>
             <w:tcBorders>
               <w:top w:val="single" w:sz="4" w:space="0" w:color="000000"/>
               <w:left w:val="single" w:sz="4" w:space="0" w:color="000000"/>
@@ -8815,7 +8817,7 @@
         </w:tc>
         <w:tc>
           <w:tcPr>
-            <w:tcW w:w="3250" w:type="dxa"/>
+            <w:tcW w:w="3251" w:type="dxa"/>
             <w:tcBorders>
               <w:top w:val="single" w:sz="4" w:space="0" w:color="000000"/>
               <w:left w:val="single" w:sz="4" w:space="0" w:color="000000"/>
@@ -8869,7 +8871,7 @@
         <w:trPr/>
         <w:tc>
           <w:tcPr>
-            <w:tcW w:w="1536" w:type="dxa"/>
+            <w:tcW w:w="1535" w:type="dxa"/>
             <w:vMerge w:val="restart"/>
             <w:tcBorders>
               <w:top w:val="single" w:sz="4" w:space="0" w:color="000000"/>
@@ -8901,7 +8903,7 @@
         </w:tc>
         <w:tc>
           <w:tcPr>
-            <w:tcW w:w="1339" w:type="dxa"/>
+            <w:tcW w:w="1340" w:type="dxa"/>
             <w:vMerge w:val="restart"/>
             <w:tcBorders>
               <w:top w:val="single" w:sz="4" w:space="0" w:color="000000"/>
@@ -8933,7 +8935,7 @@
         </w:tc>
         <w:tc>
           <w:tcPr>
-            <w:tcW w:w="1797" w:type="dxa"/>
+            <w:tcW w:w="1796" w:type="dxa"/>
             <w:vMerge w:val="restart"/>
             <w:tcBorders>
               <w:top w:val="single" w:sz="4" w:space="0" w:color="000000"/>
@@ -8996,7 +8998,7 @@
         </w:tc>
         <w:tc>
           <w:tcPr>
-            <w:tcW w:w="3250" w:type="dxa"/>
+            <w:tcW w:w="3251" w:type="dxa"/>
             <w:tcBorders>
               <w:top w:val="single" w:sz="4" w:space="0" w:color="000000"/>
               <w:left w:val="single" w:sz="4" w:space="0" w:color="000000"/>
@@ -9052,7 +9054,7 @@
         <w:trPr/>
         <w:tc>
           <w:tcPr>
-            <w:tcW w:w="1536" w:type="dxa"/>
+            <w:tcW w:w="1535" w:type="dxa"/>
             <w:vMerge w:val="continue"/>
             <w:tcBorders>
               <w:top w:val="single" w:sz="4" w:space="0" w:color="000000"/>
@@ -9083,7 +9085,7 @@
         </w:tc>
         <w:tc>
           <w:tcPr>
-            <w:tcW w:w="1339" w:type="dxa"/>
+            <w:tcW w:w="1340" w:type="dxa"/>
             <w:vMerge w:val="continue"/>
             <w:tcBorders>
               <w:top w:val="single" w:sz="4" w:space="0" w:color="000000"/>
@@ -9114,7 +9116,7 @@
         </w:tc>
         <w:tc>
           <w:tcPr>
-            <w:tcW w:w="1797" w:type="dxa"/>
+            <w:tcW w:w="1796" w:type="dxa"/>
             <w:vMerge w:val="continue"/>
             <w:tcBorders>
               <w:top w:val="single" w:sz="4" w:space="0" w:color="000000"/>
@@ -9176,7 +9178,7 @@
         </w:tc>
         <w:tc>
           <w:tcPr>
-            <w:tcW w:w="3250" w:type="dxa"/>
+            <w:tcW w:w="3251" w:type="dxa"/>
             <w:tcBorders>
               <w:top w:val="single" w:sz="4" w:space="0" w:color="000000"/>
               <w:left w:val="single" w:sz="4" w:space="0" w:color="000000"/>
@@ -9232,7 +9234,7 @@
         <w:trPr/>
         <w:tc>
           <w:tcPr>
-            <w:tcW w:w="1536" w:type="dxa"/>
+            <w:tcW w:w="1535" w:type="dxa"/>
             <w:vMerge w:val="restart"/>
             <w:tcBorders>
               <w:left w:val="single" w:sz="4" w:space="0" w:color="000000"/>
@@ -9263,7 +9265,7 @@
         </w:tc>
         <w:tc>
           <w:tcPr>
-            <w:tcW w:w="1339" w:type="dxa"/>
+            <w:tcW w:w="1340" w:type="dxa"/>
             <w:vMerge w:val="restart"/>
             <w:tcBorders>
               <w:left w:val="single" w:sz="4" w:space="0" w:color="000000"/>
@@ -9294,7 +9296,7 @@
         </w:tc>
         <w:tc>
           <w:tcPr>
-            <w:tcW w:w="1797" w:type="dxa"/>
+            <w:tcW w:w="1796" w:type="dxa"/>
             <w:vMerge w:val="restart"/>
             <w:tcBorders>
               <w:left w:val="single" w:sz="4" w:space="0" w:color="000000"/>
@@ -9409,7 +9411,7 @@
         </w:tc>
         <w:tc>
           <w:tcPr>
-            <w:tcW w:w="3250" w:type="dxa"/>
+            <w:tcW w:w="3251" w:type="dxa"/>
             <w:tcBorders>
               <w:left w:val="single" w:sz="4" w:space="0" w:color="000000"/>
               <w:bottom w:val="single" w:sz="4" w:space="0" w:color="000000"/>
@@ -9485,7 +9487,7 @@
         <w:trPr/>
         <w:tc>
           <w:tcPr>
-            <w:tcW w:w="1536" w:type="dxa"/>
+            <w:tcW w:w="1535" w:type="dxa"/>
             <w:vMerge w:val="continue"/>
             <w:tcBorders>
               <w:left w:val="single" w:sz="4" w:space="0" w:color="000000"/>
@@ -9515,7 +9517,7 @@
         </w:tc>
         <w:tc>
           <w:tcPr>
-            <w:tcW w:w="1339" w:type="dxa"/>
+            <w:tcW w:w="1340" w:type="dxa"/>
             <w:vMerge w:val="continue"/>
             <w:tcBorders>
               <w:left w:val="single" w:sz="4" w:space="0" w:color="000000"/>
@@ -9545,7 +9547,7 @@
         </w:tc>
         <w:tc>
           <w:tcPr>
-            <w:tcW w:w="1797" w:type="dxa"/>
+            <w:tcW w:w="1796" w:type="dxa"/>
             <w:vMerge w:val="continue"/>
             <w:tcBorders>
               <w:left w:val="single" w:sz="4" w:space="0" w:color="000000"/>
@@ -9623,7 +9625,7 @@
         </w:tc>
         <w:tc>
           <w:tcPr>
-            <w:tcW w:w="3250" w:type="dxa"/>
+            <w:tcW w:w="3251" w:type="dxa"/>
             <w:tcBorders>
               <w:left w:val="single" w:sz="4" w:space="0" w:color="000000"/>
               <w:bottom w:val="single" w:sz="4" w:space="0" w:color="000000"/>
@@ -9676,7 +9678,7 @@
         <w:trPr/>
         <w:tc>
           <w:tcPr>
-            <w:tcW w:w="1536" w:type="dxa"/>
+            <w:tcW w:w="1535" w:type="dxa"/>
             <w:vMerge w:val="restart"/>
             <w:tcBorders>
               <w:left w:val="single" w:sz="4" w:space="0" w:color="000000"/>
@@ -9707,7 +9709,7 @@
         </w:tc>
         <w:tc>
           <w:tcPr>
-            <w:tcW w:w="1339" w:type="dxa"/>
+            <w:tcW w:w="1340" w:type="dxa"/>
             <w:tcBorders>
               <w:left w:val="single" w:sz="4" w:space="0" w:color="000000"/>
               <w:bottom w:val="single" w:sz="4" w:space="0" w:color="000000"/>
@@ -9737,7 +9739,7 @@
         </w:tc>
         <w:tc>
           <w:tcPr>
-            <w:tcW w:w="1797" w:type="dxa"/>
+            <w:tcW w:w="1796" w:type="dxa"/>
             <w:tcBorders>
               <w:left w:val="single" w:sz="4" w:space="0" w:color="000000"/>
               <w:bottom w:val="single" w:sz="4" w:space="0" w:color="000000"/>
@@ -9797,7 +9799,7 @@
         </w:tc>
         <w:tc>
           <w:tcPr>
-            <w:tcW w:w="3250" w:type="dxa"/>
+            <w:tcW w:w="3251" w:type="dxa"/>
             <w:tcBorders>
               <w:left w:val="single" w:sz="4" w:space="0" w:color="000000"/>
               <w:bottom w:val="single" w:sz="4" w:space="0" w:color="000000"/>
@@ -9852,7 +9854,7 @@
         <w:trPr/>
         <w:tc>
           <w:tcPr>
-            <w:tcW w:w="1536" w:type="dxa"/>
+            <w:tcW w:w="1535" w:type="dxa"/>
             <w:vMerge w:val="continue"/>
             <w:tcBorders>
               <w:left w:val="single" w:sz="4" w:space="0" w:color="000000"/>
@@ -9882,7 +9884,7 @@
         </w:tc>
         <w:tc>
           <w:tcPr>
-            <w:tcW w:w="1339" w:type="dxa"/>
+            <w:tcW w:w="1340" w:type="dxa"/>
             <w:tcBorders>
               <w:left w:val="single" w:sz="4" w:space="0" w:color="000000"/>
               <w:bottom w:val="single" w:sz="4" w:space="0" w:color="000000"/>
@@ -9912,7 +9914,7 @@
         </w:tc>
         <w:tc>
           <w:tcPr>
-            <w:tcW w:w="1797" w:type="dxa"/>
+            <w:tcW w:w="1796" w:type="dxa"/>
             <w:tcBorders>
               <w:left w:val="single" w:sz="4" w:space="0" w:color="000000"/>
               <w:bottom w:val="single" w:sz="4" w:space="0" w:color="000000"/>
@@ -9972,7 +9974,7 @@
         </w:tc>
         <w:tc>
           <w:tcPr>
-            <w:tcW w:w="3250" w:type="dxa"/>
+            <w:tcW w:w="3251" w:type="dxa"/>
             <w:tcBorders>
               <w:left w:val="single" w:sz="4" w:space="0" w:color="000000"/>
               <w:bottom w:val="single" w:sz="4" w:space="0" w:color="000000"/>
@@ -10027,7 +10029,7 @@
         <w:trPr/>
         <w:tc>
           <w:tcPr>
-            <w:tcW w:w="1536" w:type="dxa"/>
+            <w:tcW w:w="1535" w:type="dxa"/>
             <w:vMerge w:val="restart"/>
             <w:tcBorders>
               <w:left w:val="single" w:sz="4" w:space="0" w:color="000000"/>
@@ -10058,7 +10060,7 @@
         </w:tc>
         <w:tc>
           <w:tcPr>
-            <w:tcW w:w="1339" w:type="dxa"/>
+            <w:tcW w:w="1340" w:type="dxa"/>
             <w:tcBorders>
               <w:left w:val="single" w:sz="4" w:space="0" w:color="000000"/>
               <w:bottom w:val="single" w:sz="4" w:space="0" w:color="000000"/>
@@ -10088,7 +10090,7 @@
         </w:tc>
         <w:tc>
           <w:tcPr>
-            <w:tcW w:w="1797" w:type="dxa"/>
+            <w:tcW w:w="1796" w:type="dxa"/>
             <w:tcBorders>
               <w:left w:val="single" w:sz="4" w:space="0" w:color="000000"/>
               <w:bottom w:val="single" w:sz="4" w:space="0" w:color="000000"/>
@@ -10148,7 +10150,7 @@
         </w:tc>
         <w:tc>
           <w:tcPr>
-            <w:tcW w:w="3250" w:type="dxa"/>
+            <w:tcW w:w="3251" w:type="dxa"/>
             <w:tcBorders>
               <w:left w:val="single" w:sz="4" w:space="0" w:color="000000"/>
               <w:bottom w:val="single" w:sz="4" w:space="0" w:color="000000"/>
@@ -10205,7 +10207,7 @@
         <w:trPr/>
         <w:tc>
           <w:tcPr>
-            <w:tcW w:w="1536" w:type="dxa"/>
+            <w:tcW w:w="1535" w:type="dxa"/>
             <w:vMerge w:val="continue"/>
             <w:tcBorders>
               <w:left w:val="single" w:sz="4" w:space="0" w:color="000000"/>
@@ -10237,7 +10239,7 @@
         </w:tc>
         <w:tc>
           <w:tcPr>
-            <w:tcW w:w="1339" w:type="dxa"/>
+            <w:tcW w:w="1340" w:type="dxa"/>
             <w:tcBorders>
               <w:left w:val="single" w:sz="4" w:space="0" w:color="000000"/>
               <w:bottom w:val="single" w:sz="4" w:space="0" w:color="000000"/>
@@ -10267,7 +10269,7 @@
         </w:tc>
         <w:tc>
           <w:tcPr>
-            <w:tcW w:w="1797" w:type="dxa"/>
+            <w:tcW w:w="1796" w:type="dxa"/>
             <w:tcBorders>
               <w:left w:val="single" w:sz="4" w:space="0" w:color="000000"/>
               <w:bottom w:val="single" w:sz="4" w:space="0" w:color="000000"/>
@@ -10327,7 +10329,7 @@
         </w:tc>
         <w:tc>
           <w:tcPr>
-            <w:tcW w:w="3250" w:type="dxa"/>
+            <w:tcW w:w="3251" w:type="dxa"/>
             <w:tcBorders>
               <w:left w:val="single" w:sz="4" w:space="0" w:color="000000"/>
               <w:bottom w:val="single" w:sz="4" w:space="0" w:color="000000"/>
@@ -10384,7 +10386,7 @@
         <w:trPr/>
         <w:tc>
           <w:tcPr>
-            <w:tcW w:w="1536" w:type="dxa"/>
+            <w:tcW w:w="1535" w:type="dxa"/>
             <w:vMerge w:val="continue"/>
             <w:tcBorders>
               <w:left w:val="single" w:sz="4" w:space="0" w:color="000000"/>
@@ -10416,7 +10418,7 @@
         </w:tc>
         <w:tc>
           <w:tcPr>
-            <w:tcW w:w="1339" w:type="dxa"/>
+            <w:tcW w:w="1340" w:type="dxa"/>
             <w:tcBorders>
               <w:left w:val="single" w:sz="4" w:space="0" w:color="000000"/>
               <w:bottom w:val="single" w:sz="4" w:space="0" w:color="000000"/>
@@ -10446,7 +10448,7 @@
         </w:tc>
         <w:tc>
           <w:tcPr>
-            <w:tcW w:w="1797" w:type="dxa"/>
+            <w:tcW w:w="1796" w:type="dxa"/>
             <w:tcBorders>
               <w:left w:val="single" w:sz="4" w:space="0" w:color="000000"/>
               <w:bottom w:val="single" w:sz="4" w:space="0" w:color="000000"/>
@@ -10506,7 +10508,7 @@
         </w:tc>
         <w:tc>
           <w:tcPr>
-            <w:tcW w:w="3250" w:type="dxa"/>
+            <w:tcW w:w="3251" w:type="dxa"/>
             <w:tcBorders>
               <w:left w:val="single" w:sz="4" w:space="0" w:color="000000"/>
               <w:bottom w:val="single" w:sz="4" w:space="0" w:color="000000"/>
@@ -10563,7 +10565,7 @@
         <w:trPr/>
         <w:tc>
           <w:tcPr>
-            <w:tcW w:w="1536" w:type="dxa"/>
+            <w:tcW w:w="1535" w:type="dxa"/>
             <w:vMerge w:val="restart"/>
             <w:tcBorders>
               <w:left w:val="single" w:sz="4" w:space="0" w:color="000000"/>
@@ -10594,7 +10596,7 @@
         </w:tc>
         <w:tc>
           <w:tcPr>
-            <w:tcW w:w="1339" w:type="dxa"/>
+            <w:tcW w:w="1340" w:type="dxa"/>
             <w:tcBorders>
               <w:left w:val="single" w:sz="4" w:space="0" w:color="000000"/>
               <w:bottom w:val="single" w:sz="4" w:space="0" w:color="000000"/>
@@ -10624,7 +10626,7 @@
         </w:tc>
         <w:tc>
           <w:tcPr>
-            <w:tcW w:w="1797" w:type="dxa"/>
+            <w:tcW w:w="1796" w:type="dxa"/>
             <w:tcBorders>
               <w:left w:val="single" w:sz="4" w:space="0" w:color="000000"/>
               <w:bottom w:val="single" w:sz="4" w:space="0" w:color="000000"/>
@@ -10684,7 +10686,7 @@
         </w:tc>
         <w:tc>
           <w:tcPr>
-            <w:tcW w:w="3250" w:type="dxa"/>
+            <w:tcW w:w="3251" w:type="dxa"/>
             <w:tcBorders>
               <w:left w:val="single" w:sz="4" w:space="0" w:color="000000"/>
               <w:bottom w:val="single" w:sz="4" w:space="0" w:color="000000"/>
@@ -10719,7 +10721,7 @@
         <w:trPr/>
         <w:tc>
           <w:tcPr>
-            <w:tcW w:w="1536" w:type="dxa"/>
+            <w:tcW w:w="1535" w:type="dxa"/>
             <w:vMerge w:val="continue"/>
             <w:tcBorders>
               <w:left w:val="single" w:sz="4" w:space="0" w:color="000000"/>
@@ -10751,7 +10753,7 @@
         </w:tc>
         <w:tc>
           <w:tcPr>
-            <w:tcW w:w="1339" w:type="dxa"/>
+            <w:tcW w:w="1340" w:type="dxa"/>
             <w:tcBorders>
               <w:left w:val="single" w:sz="4" w:space="0" w:color="000000"/>
               <w:bottom w:val="single" w:sz="4" w:space="0" w:color="000000"/>
@@ -10781,7 +10783,7 @@
         </w:tc>
         <w:tc>
           <w:tcPr>
-            <w:tcW w:w="1797" w:type="dxa"/>
+            <w:tcW w:w="1796" w:type="dxa"/>
             <w:tcBorders>
               <w:left w:val="single" w:sz="4" w:space="0" w:color="000000"/>
               <w:bottom w:val="single" w:sz="4" w:space="0" w:color="000000"/>
@@ -10841,7 +10843,7 @@
         </w:tc>
         <w:tc>
           <w:tcPr>
-            <w:tcW w:w="3250" w:type="dxa"/>
+            <w:tcW w:w="3251" w:type="dxa"/>
             <w:tcBorders>
               <w:left w:val="single" w:sz="4" w:space="0" w:color="000000"/>
               <w:bottom w:val="single" w:sz="4" w:space="0" w:color="000000"/>
@@ -10898,7 +10900,7 @@
         <w:trPr/>
         <w:tc>
           <w:tcPr>
-            <w:tcW w:w="1536" w:type="dxa"/>
+            <w:tcW w:w="1535" w:type="dxa"/>
             <w:vMerge w:val="continue"/>
             <w:tcBorders>
               <w:left w:val="single" w:sz="4" w:space="0" w:color="000000"/>
@@ -10930,7 +10932,7 @@
         </w:tc>
         <w:tc>
           <w:tcPr>
-            <w:tcW w:w="1339" w:type="dxa"/>
+            <w:tcW w:w="1340" w:type="dxa"/>
             <w:tcBorders>
               <w:left w:val="single" w:sz="4" w:space="0" w:color="000000"/>
               <w:bottom w:val="single" w:sz="4" w:space="0" w:color="000000"/>
@@ -10960,7 +10962,7 @@
         </w:tc>
         <w:tc>
           <w:tcPr>
-            <w:tcW w:w="1797" w:type="dxa"/>
+            <w:tcW w:w="1796" w:type="dxa"/>
             <w:tcBorders>
               <w:left w:val="single" w:sz="4" w:space="0" w:color="000000"/>
               <w:bottom w:val="single" w:sz="4" w:space="0" w:color="000000"/>
@@ -11020,7 +11022,7 @@
         </w:tc>
         <w:tc>
           <w:tcPr>
-            <w:tcW w:w="3250" w:type="dxa"/>
+            <w:tcW w:w="3251" w:type="dxa"/>
             <w:tcBorders>
               <w:left w:val="single" w:sz="4" w:space="0" w:color="000000"/>
               <w:bottom w:val="single" w:sz="4" w:space="0" w:color="000000"/>
@@ -12101,16 +12103,7 @@
                 <w:szCs w:val="20"/>
                 <w:lang w:val="es-PE"/>
               </w:rPr>
-              <w:t xml:space="preserve">El tablero muestra ‘S’ en la celda seleccionada </w:t>
-            </w:r>
-            <w:r>
-              <w:rPr>
-                <w:rFonts w:eastAsia="Times New Roman" w:cs="Times New Roman" w:ascii="Times New Roman" w:hAnsi="Times New Roman"/>
-                <w:sz w:val="20"/>
-                <w:szCs w:val="20"/>
-                <w:lang w:val="es-PE"/>
-              </w:rPr>
-              <w:t>y muestra el cambio de turno</w:t>
+              <w:t>El tablero muestra ‘S’ en la celda seleccionada y muestra el cambio de turno</w:t>
             </w:r>
           </w:p>
         </w:tc>
@@ -12271,16 +12264,7 @@
                 <w:szCs w:val="20"/>
                 <w:lang w:val="es-PE"/>
               </w:rPr>
-              <w:t xml:space="preserve">El tablero sigue mostrando ‘S’ en la celda seleccionada </w:t>
-            </w:r>
-            <w:r>
-              <w:rPr>
-                <w:rFonts w:eastAsia="Times New Roman" w:cs="Times New Roman" w:ascii="Times New Roman" w:hAnsi="Times New Roman"/>
-                <w:sz w:val="20"/>
-                <w:szCs w:val="20"/>
-                <w:lang w:val="es-PE"/>
-              </w:rPr>
-              <w:t>y muestra el cambio de turno</w:t>
+              <w:t>El tablero sigue mostrando ‘S’ en la celda seleccionada y muestra el cambio de turno</w:t>
             </w:r>
           </w:p>
         </w:tc>
@@ -12765,43 +12749,7 @@
                 <w:szCs w:val="20"/>
                 <w:lang w:val="es-PE"/>
               </w:rPr>
-              <w:t xml:space="preserve">El tablero llena la casilla con la letra seleccionada y </w:t>
-            </w:r>
-            <w:r>
-              <w:rPr>
-                <w:rFonts w:eastAsia="Times New Roman" w:cs="Times New Roman" w:ascii="Times New Roman" w:hAnsi="Times New Roman"/>
-                <w:sz w:val="20"/>
-                <w:szCs w:val="20"/>
-                <w:lang w:val="es-PE"/>
-              </w:rPr>
-              <w:t>muestra el</w:t>
-            </w:r>
-            <w:r>
-              <w:rPr>
-                <w:rFonts w:eastAsia="Times New Roman" w:cs="Times New Roman" w:ascii="Times New Roman" w:hAnsi="Times New Roman"/>
-                <w:sz w:val="20"/>
-                <w:szCs w:val="20"/>
-                <w:lang w:val="es-PE"/>
-              </w:rPr>
-              <w:t xml:space="preserve"> cambi</w:t>
-            </w:r>
-            <w:r>
-              <w:rPr>
-                <w:rFonts w:eastAsia="Times New Roman" w:cs="Times New Roman" w:ascii="Times New Roman" w:hAnsi="Times New Roman"/>
-                <w:sz w:val="20"/>
-                <w:szCs w:val="20"/>
-                <w:lang w:val="es-PE"/>
-              </w:rPr>
-              <w:t>o</w:t>
-            </w:r>
-            <w:r>
-              <w:rPr>
-                <w:rFonts w:eastAsia="Times New Roman" w:cs="Times New Roman" w:ascii="Times New Roman" w:hAnsi="Times New Roman"/>
-                <w:sz w:val="20"/>
-                <w:szCs w:val="20"/>
-                <w:lang w:val="es-PE"/>
-              </w:rPr>
-              <w:t xml:space="preserve"> de turno.</w:t>
+              <w:t>El tablero llena la casilla con la letra seleccionada y muestra el cambio de turno.</w:t>
             </w:r>
           </w:p>
         </w:tc>

</xml_diff>